<commit_message>
Added gps_lat gps_long to Rentable
</commit_message>
<xml_diff>
--- a/docs/Notes_For_Outsourcing.docx
+++ b/docs/Notes_For_Outsourcing.docx
@@ -50,8 +50,6 @@
       <w:r>
         <w:t xml:space="preserve"> = holiday home</w:t>
       </w:r>
-      <w:bookmarkStart w:id="0" w:name="_GoBack"/>
-      <w:bookmarkEnd w:id="0"/>
     </w:p>
     <w:p/>
     <w:p>
@@ -474,16 +472,42 @@
         </w:numPr>
       </w:pPr>
       <w:r>
-        <w:t xml:space="preserve">Only one line of the description should be visible. For the rest you must click it and see it as </w:t>
-      </w:r>
-      <w:proofErr w:type="gramStart"/>
-      <w:r>
-        <w:t>an</w:t>
-      </w:r>
-      <w:proofErr w:type="gramEnd"/>
-      <w:r>
-        <w:t xml:space="preserve"> dropdown overlap.</w:t>
-      </w:r>
+        <w:t>Only one line of the description should be visible</w:t>
+      </w:r>
+      <w:r>
+        <w:t>.</w:t>
+      </w:r>
+    </w:p>
+    <w:p>
+      <w:pPr>
+        <w:pStyle w:val="ListParagraph"/>
+        <w:numPr>
+          <w:ilvl w:val="0"/>
+          <w:numId w:val="1"/>
+        </w:numPr>
+      </w:pPr>
+      <w:r>
+        <w:t>To see more, you must click it. A dropdown is show, overlapping next container.</w:t>
+      </w:r>
+    </w:p>
+    <w:p>
+      <w:pPr>
+        <w:pStyle w:val="ListParagraph"/>
+        <w:numPr>
+          <w:ilvl w:val="0"/>
+          <w:numId w:val="1"/>
+        </w:numPr>
+      </w:pPr>
+      <w:r>
+        <w:t>Style is up to you</w:t>
+      </w:r>
+    </w:p>
+    <w:p>
+      <w:pPr>
+        <w:ind w:left="360"/>
+      </w:pPr>
+      <w:bookmarkStart w:id="0" w:name="_GoBack"/>
+      <w:bookmarkEnd w:id="0"/>
     </w:p>
     <w:sectPr>
       <w:pgSz w:w="12240" w:h="15840"/>

</xml_diff>